<commit_message>
update developer guide & get_ip.py
</commit_message>
<xml_diff>
--- a/使用說明/開發者須知.docx
+++ b/使用說明/開發者須知.docx
@@ -45,12 +45,14 @@
         </w:rPr>
         <w:t>以系統管理員身分使用</w:t>
       </w:r>
+      <w:proofErr w:type="spellStart"/>
       <w:r>
         <w:rPr>
           <w:rFonts w:hint="eastAsia"/>
         </w:rPr>
         <w:t>powershell</w:t>
       </w:r>
+      <w:proofErr w:type="spellEnd"/>
       <w:r>
         <w:t>)</w:t>
       </w:r>
@@ -101,8 +103,21 @@
         <w:t>:</w:t>
       </w:r>
       <w:r>
-        <w:t xml:space="preserve"> python -m venv venv</w:t>
-      </w:r>
+        <w:t xml:space="preserve"> python -m </w:t>
+      </w:r>
+      <w:proofErr w:type="spellStart"/>
+      <w:r>
+        <w:t>venv</w:t>
+      </w:r>
+      <w:proofErr w:type="spellEnd"/>
+      <w:r>
+        <w:t xml:space="preserve"> </w:t>
+      </w:r>
+      <w:proofErr w:type="spellStart"/>
+      <w:r>
+        <w:t>venv</w:t>
+      </w:r>
+      <w:proofErr w:type="spellEnd"/>
     </w:p>
     <w:p>
       <w:pPr>
@@ -150,8 +165,16 @@
         <w:rPr>
           <w:rFonts w:hint="eastAsia"/>
         </w:rPr>
-        <w:t>\PLM_object_highlighter</w:t>
-      </w:r>
+        <w:t>\</w:t>
+      </w:r>
+      <w:proofErr w:type="spellStart"/>
+      <w:r>
+        <w:rPr>
+          <w:rFonts w:hint="eastAsia"/>
+        </w:rPr>
+        <w:t>PLM_object_highlighter</w:t>
+      </w:r>
+      <w:proofErr w:type="spellEnd"/>
       <w:r>
         <w:t>”</w:t>
       </w:r>
@@ -171,18 +194,21 @@
         </w:rPr>
         <w:t>若需要開發工具可以使用</w:t>
       </w:r>
+      <w:proofErr w:type="spellStart"/>
       <w:r>
         <w:rPr>
           <w:rFonts w:hint="eastAsia"/>
         </w:rPr>
         <w:t>vscode</w:t>
       </w:r>
+      <w:proofErr w:type="spellEnd"/>
       <w:r>
         <w:rPr>
           <w:rFonts w:hint="eastAsia"/>
         </w:rPr>
         <w:t>。並在</w:t>
       </w:r>
+      <w:proofErr w:type="spellStart"/>
       <w:r>
         <w:rPr>
           <w:rFonts w:hint="eastAsia"/>
@@ -192,6 +218,7 @@
       <w:r>
         <w:t>owershell</w:t>
       </w:r>
+      <w:proofErr w:type="spellEnd"/>
       <w:r>
         <w:rPr>
           <w:rFonts w:hint="eastAsia"/>
@@ -250,12 +277,14 @@
         </w:rPr>
         <w:t>前往</w:t>
       </w:r>
+      <w:proofErr w:type="spellStart"/>
       <w:r>
         <w:rPr>
           <w:rFonts w:hint="eastAsia"/>
         </w:rPr>
         <w:t>venv</w:t>
       </w:r>
+      <w:proofErr w:type="spellEnd"/>
       <w:r>
         <w:rPr>
           <w:rFonts w:hint="eastAsia"/>
@@ -263,7 +292,15 @@
         <w:t>的絕對路徑</w:t>
       </w:r>
       <w:r>
-        <w:t>/venv/Scripts/Activate.ps1</w:t>
+        <w:t>/</w:t>
+      </w:r>
+      <w:proofErr w:type="spellStart"/>
+      <w:r>
+        <w:t>venv</w:t>
+      </w:r>
+      <w:proofErr w:type="spellEnd"/>
+      <w:r>
+        <w:t>/Scripts/Activate.ps1</w:t>
       </w:r>
       <w:r>
         <w:t>)</w:t>
@@ -386,12 +423,14 @@
         </w:rPr>
         <w:t>的</w:t>
       </w:r>
+      <w:proofErr w:type="spellStart"/>
       <w:r>
         <w:rPr>
           <w:rFonts w:hint="eastAsia"/>
         </w:rPr>
         <w:t>ip</w:t>
       </w:r>
+      <w:proofErr w:type="spellEnd"/>
     </w:p>
     <w:p>
       <w:pPr>
@@ -427,11 +466,19 @@
         </w:rPr>
         <w:t>定時更新</w:t>
       </w:r>
-      <w:r>
-        <w:rPr>
-          <w:rFonts w:hint="eastAsia"/>
-        </w:rPr>
-        <w:t>ip address</w:t>
+      <w:proofErr w:type="spellStart"/>
+      <w:r>
+        <w:rPr>
+          <w:rFonts w:hint="eastAsia"/>
+        </w:rPr>
+        <w:t>ip</w:t>
+      </w:r>
+      <w:proofErr w:type="spellEnd"/>
+      <w:r>
+        <w:rPr>
+          <w:rFonts w:hint="eastAsia"/>
+        </w:rPr>
+        <w:t xml:space="preserve"> address</w:t>
       </w:r>
       <w:r>
         <w:rPr>
@@ -483,7 +530,21 @@
         <w:rPr>
           <w:rFonts w:hint="eastAsia"/>
         </w:rPr>
-        <w:t>__pycache__</w:t>
+        <w:t>__</w:t>
+      </w:r>
+      <w:proofErr w:type="spellStart"/>
+      <w:r>
+        <w:rPr>
+          <w:rFonts w:hint="eastAsia"/>
+        </w:rPr>
+        <w:t>pycache</w:t>
+      </w:r>
+      <w:proofErr w:type="spellEnd"/>
+      <w:r>
+        <w:rPr>
+          <w:rFonts w:hint="eastAsia"/>
+        </w:rPr>
+        <w:t>__</w:t>
       </w:r>
       <w:r>
         <w:rPr>
@@ -626,12 +687,14 @@
         </w:rPr>
         <w:t>，需檢查</w:t>
       </w:r>
+      <w:proofErr w:type="spellStart"/>
       <w:r>
         <w:rPr>
           <w:rFonts w:hint="eastAsia"/>
         </w:rPr>
         <w:t>ip</w:t>
       </w:r>
+      <w:proofErr w:type="spellEnd"/>
       <w:r>
         <w:rPr>
           <w:rFonts w:hint="eastAsia"/>
@@ -691,10 +754,9 @@
       </w:r>
       <w:r>
         <w:rPr>
-          <w:rFonts w:hint="eastAsia"/>
-          <w:color w:val="FF0000"/>
-        </w:rPr>
-        <w:t>8</w:t>
+          <w:color w:val="FF0000"/>
+        </w:rPr>
+        <w:t>10</w:t>
       </w:r>
       <w:r>
         <w:rPr>
@@ -715,21 +777,35 @@
           <w:rFonts w:hint="eastAsia"/>
           <w:color w:val="FF0000"/>
         </w:rPr>
-        <w:t>，因此若一個頁面需要往下滑超過</w:t>
-      </w:r>
-      <w:r>
-        <w:rPr>
-          <w:rFonts w:hint="eastAsia"/>
-          <w:color w:val="FF0000"/>
-        </w:rPr>
-        <w:t>4</w:t>
-      </w:r>
-      <w:r>
-        <w:rPr>
-          <w:rFonts w:hint="eastAsia"/>
-          <w:color w:val="FF0000"/>
-        </w:rPr>
-        <w:t>次，上面的部分會被遺忘</w:t>
+        <w:t>，因此若一個頁面</w:t>
+      </w:r>
+      <w:r>
+        <w:rPr>
+          <w:rFonts w:hint="eastAsia"/>
+          <w:color w:val="FF0000"/>
+        </w:rPr>
+        <w:t>包含超過</w:t>
+      </w:r>
+      <w:r>
+        <w:rPr>
+          <w:rFonts w:hint="eastAsia"/>
+          <w:color w:val="FF0000"/>
+        </w:rPr>
+        <w:t>300</w:t>
+      </w:r>
+      <w:r>
+        <w:rPr>
+          <w:rFonts w:hint="eastAsia"/>
+          <w:color w:val="FF0000"/>
+        </w:rPr>
+        <w:t>個料號</w:t>
+      </w:r>
+      <w:r>
+        <w:rPr>
+          <w:rFonts w:hint="eastAsia"/>
+          <w:color w:val="FF0000"/>
+        </w:rPr>
+        <w:t>，上面的部分會被遺忘</w:t>
       </w:r>
     </w:p>
     <w:p>
@@ -741,7 +817,6 @@
         </w:numPr>
         <w:ind w:leftChars="0"/>
         <w:rPr>
-          <w:rFonts w:hint="eastAsia"/>
           <w:color w:val="FF0000"/>
         </w:rPr>
       </w:pPr>

</xml_diff>